<commit_message>
updated diagrams following SDA core concepts
</commit_message>
<xml_diff>
--- a/Diagrams/Diagrams.docx
+++ b/Diagrams/Diagrams.docx
@@ -376,18 +376,18 @@
         </w:rPr>
         <w:lastRenderedPageBreak/>
         <w:drawing>
-          <wp:anchor distT="0" distB="0" distL="114300" distR="114300" simplePos="0" relativeHeight="251658240" behindDoc="0" locked="0" layoutInCell="1" allowOverlap="1" wp14:anchorId="52A98A7D" wp14:editId="381170C0">
+          <wp:anchor distT="0" distB="0" distL="114300" distR="114300" simplePos="0" relativeHeight="251658240" behindDoc="0" locked="0" layoutInCell="1" allowOverlap="1" wp14:anchorId="52A98A7D" wp14:editId="2E91F63C">
             <wp:simplePos x="0" y="0"/>
             <wp:positionH relativeFrom="margin">
-              <wp:posOffset>808355</wp:posOffset>
+              <wp:posOffset>1489710</wp:posOffset>
             </wp:positionH>
             <wp:positionV relativeFrom="paragraph">
               <wp:posOffset>0</wp:posOffset>
             </wp:positionV>
-            <wp:extent cx="4216400" cy="8471644"/>
-            <wp:effectExtent l="0" t="0" r="0" b="5715"/>
+            <wp:extent cx="2848610" cy="8471535"/>
+            <wp:effectExtent l="0" t="0" r="8890" b="5715"/>
             <wp:wrapSquare wrapText="bothSides"/>
-            <wp:docPr id="253915430" name="Picture 4" descr="A screenshot of a computer screen&#10;&#10;Description automatically generated"/>
+            <wp:docPr id="253915430" name="Picture 4"/>
             <wp:cNvGraphicFramePr>
               <a:graphicFrameLocks xmlns:a="http://schemas.openxmlformats.org/drawingml/2006/main" noChangeAspect="1"/>
             </wp:cNvGraphicFramePr>
@@ -395,7 +395,7 @@
               <a:graphicData uri="http://schemas.openxmlformats.org/drawingml/2006/picture">
                 <pic:pic xmlns:pic="http://schemas.openxmlformats.org/drawingml/2006/picture">
                   <pic:nvPicPr>
-                    <pic:cNvPr id="253915430" name="Picture 4" descr="A screenshot of a computer screen&#10;&#10;Description automatically generated"/>
+                    <pic:cNvPr id="253915430" name="Picture 4"/>
                     <pic:cNvPicPr/>
                   </pic:nvPicPr>
                   <pic:blipFill>
@@ -413,7 +413,7 @@
                   <pic:spPr>
                     <a:xfrm>
                       <a:off x="0" y="0"/>
-                      <a:ext cx="4216400" cy="8471644"/>
+                      <a:ext cx="2848610" cy="8471535"/>
                     </a:xfrm>
                     <a:prstGeom prst="rect">
                       <a:avLst/>
@@ -422,6 +422,9 @@
                 </pic:pic>
               </a:graphicData>
             </a:graphic>
+            <wp14:sizeRelH relativeFrom="margin">
+              <wp14:pctWidth>0</wp14:pctWidth>
+            </wp14:sizeRelH>
           </wp:anchor>
         </w:drawing>
       </w:r>
@@ -443,15 +446,6 @@
           <w:szCs w:val="28"/>
         </w:rPr>
       </w:pPr>
-    </w:p>
-    <w:p>
-      <w:pPr>
-        <w:rPr>
-          <w:rFonts w:ascii="Times New Roman" w:hAnsi="Times New Roman" w:cs="Times New Roman"/>
-          <w:sz w:val="28"/>
-          <w:szCs w:val="28"/>
-        </w:rPr>
-      </w:pPr>
       <w:r>
         <w:rPr>
           <w:rFonts w:ascii="Times New Roman" w:hAnsi="Times New Roman" w:cs="Times New Roman"/>
@@ -459,11 +453,12 @@
           <w:sz w:val="28"/>
           <w:szCs w:val="28"/>
         </w:rPr>
+        <w:lastRenderedPageBreak/>
         <w:drawing>
-          <wp:inline distT="0" distB="0" distL="0" distR="0" wp14:anchorId="5C26F14C" wp14:editId="1AC49679">
-            <wp:extent cx="5731510" cy="5503545"/>
-            <wp:effectExtent l="0" t="0" r="2540" b="1905"/>
-            <wp:docPr id="1318508580" name="Picture 5" descr="A diagram of a diagram&#10;&#10;Description automatically generated with medium confidence"/>
+          <wp:inline distT="0" distB="0" distL="0" distR="0" wp14:anchorId="5C26F14C" wp14:editId="7FA66C34">
+            <wp:extent cx="3752850" cy="9391785"/>
+            <wp:effectExtent l="0" t="0" r="0" b="0"/>
+            <wp:docPr id="1318508580" name="Picture 5"/>
             <wp:cNvGraphicFramePr>
               <a:graphicFrameLocks xmlns:a="http://schemas.openxmlformats.org/drawingml/2006/main" noChangeAspect="1"/>
             </wp:cNvGraphicFramePr>
@@ -471,7 +466,7 @@
               <a:graphicData uri="http://schemas.openxmlformats.org/drawingml/2006/picture">
                 <pic:pic xmlns:pic="http://schemas.openxmlformats.org/drawingml/2006/picture">
                   <pic:nvPicPr>
-                    <pic:cNvPr id="1318508580" name="Picture 5" descr="A diagram of a diagram&#10;&#10;Description automatically generated with medium confidence"/>
+                    <pic:cNvPr id="1318508580" name="Picture 5"/>
                     <pic:cNvPicPr/>
                   </pic:nvPicPr>
                   <pic:blipFill>
@@ -489,7 +484,7 @@
                   <pic:spPr>
                     <a:xfrm>
                       <a:off x="0" y="0"/>
-                      <a:ext cx="5731510" cy="5503545"/>
+                      <a:ext cx="3760979" cy="9412128"/>
                     </a:xfrm>
                     <a:prstGeom prst="rect">
                       <a:avLst/>
@@ -517,6 +512,7 @@
           <w:sz w:val="28"/>
           <w:szCs w:val="28"/>
         </w:rPr>
+        <w:lastRenderedPageBreak/>
         <w:t>Activity Diagram</w:t>
       </w:r>
     </w:p>

</xml_diff>

<commit_message>
final ipdated diagrams based on SDA core concepts
</commit_message>
<xml_diff>
--- a/Diagrams/Diagrams.docx
+++ b/Diagrams/Diagrams.docx
@@ -221,9 +221,9 @@
         </w:rPr>
         <w:lastRenderedPageBreak/>
         <w:drawing>
-          <wp:inline distT="0" distB="0" distL="0" distR="0" wp14:anchorId="105F3CD4" wp14:editId="5494668F">
-            <wp:extent cx="5731510" cy="5530850"/>
-            <wp:effectExtent l="0" t="0" r="2540" b="0"/>
+          <wp:inline distT="0" distB="0" distL="0" distR="0" wp14:anchorId="105F3CD4" wp14:editId="441B307C">
+            <wp:extent cx="6559550" cy="4729455"/>
+            <wp:effectExtent l="0" t="0" r="0" b="0"/>
             <wp:docPr id="1291551422" name="Picture 2"/>
             <wp:cNvGraphicFramePr>
               <a:graphicFrameLocks xmlns:a="http://schemas.openxmlformats.org/drawingml/2006/main" noChangeAspect="1"/>
@@ -232,7 +232,7 @@
               <a:graphicData uri="http://schemas.openxmlformats.org/drawingml/2006/picture">
                 <pic:pic xmlns:pic="http://schemas.openxmlformats.org/drawingml/2006/picture">
                   <pic:nvPicPr>
-                    <pic:cNvPr id="1291551422" name="Picture 1291551422"/>
+                    <pic:cNvPr id="1291551422" name="Picture 2"/>
                     <pic:cNvPicPr/>
                   </pic:nvPicPr>
                   <pic:blipFill>
@@ -250,7 +250,7 @@
                   <pic:spPr>
                     <a:xfrm>
                       <a:off x="0" y="0"/>
-                      <a:ext cx="5731510" cy="5530850"/>
+                      <a:ext cx="6559550" cy="4729455"/>
                     </a:xfrm>
                     <a:prstGeom prst="rect">
                       <a:avLst/>
@@ -298,10 +298,10 @@
         </w:rPr>
         <w:lastRenderedPageBreak/>
         <w:drawing>
-          <wp:inline distT="0" distB="0" distL="0" distR="0" wp14:anchorId="4EA4D460" wp14:editId="02CD55C2">
-            <wp:extent cx="5731510" cy="5790565"/>
-            <wp:effectExtent l="0" t="0" r="2540" b="635"/>
-            <wp:docPr id="412096295" name="Picture 3" descr="A diagram of a system&#10;&#10;Description automatically generated"/>
+          <wp:inline distT="0" distB="0" distL="0" distR="0" wp14:anchorId="4EA4D460" wp14:editId="607012F2">
+            <wp:extent cx="6502201" cy="5281448"/>
+            <wp:effectExtent l="0" t="0" r="0" b="0"/>
+            <wp:docPr id="412096295" name="Picture 3"/>
             <wp:cNvGraphicFramePr>
               <a:graphicFrameLocks xmlns:a="http://schemas.openxmlformats.org/drawingml/2006/main" noChangeAspect="1"/>
             </wp:cNvGraphicFramePr>
@@ -309,11 +309,11 @@
               <a:graphicData uri="http://schemas.openxmlformats.org/drawingml/2006/picture">
                 <pic:pic xmlns:pic="http://schemas.openxmlformats.org/drawingml/2006/picture">
                   <pic:nvPicPr>
-                    <pic:cNvPr id="412096295" name="Picture 3" descr="A diagram of a system&#10;&#10;Description automatically generated"/>
+                    <pic:cNvPr id="412096295" name="Picture 3"/>
                     <pic:cNvPicPr/>
                   </pic:nvPicPr>
                   <pic:blipFill>
-                    <a:blip r:embed="rId8" cstate="print">
+                    <a:blip r:embed="rId8">
                       <a:extLst>
                         <a:ext uri="{28A0092B-C50C-407E-A947-70E740481C1C}">
                           <a14:useLocalDpi xmlns:a14="http://schemas.microsoft.com/office/drawing/2010/main" val="0"/>
@@ -327,7 +327,7 @@
                   <pic:spPr>
                     <a:xfrm>
                       <a:off x="0" y="0"/>
-                      <a:ext cx="5731510" cy="5790565"/>
+                      <a:ext cx="6509160" cy="5287101"/>
                     </a:xfrm>
                     <a:prstGeom prst="rect">
                       <a:avLst/>

</xml_diff>